<commit_message>
updated outline, need to confer with thames about writing this up as a review paper
</commit_message>
<xml_diff>
--- a/2_outline.docx
+++ b/2_outline.docx
@@ -13,69 +13,164 @@
         <w:t>THE SYMPATHETIC INNERVATION OF THE HEART</w:t>
       </w:r>
     </w:p>
-    <w:p/>
-    <w:p>
-      <w:pPr>
-        <w:widowControl w:val="0"/>
-        <w:autoSpaceDE w:val="0"/>
-        <w:autoSpaceDN w:val="0"/>
-        <w:adjustRightInd w:val="0"/>
+    <w:p>
+      <w:pPr>
+        <w:widowControl w:val="0"/>
+        <w:autoSpaceDE w:val="0"/>
+        <w:autoSpaceDN w:val="0"/>
+        <w:adjustRightInd w:val="0"/>
+      </w:pPr>
+    </w:p>
+    <w:p>
+      <w:pPr>
+        <w:pStyle w:val="ListParagraph"/>
+        <w:widowControl w:val="0"/>
+        <w:numPr>
+          <w:ilvl w:val="0"/>
+          <w:numId w:val="20"/>
+        </w:numPr>
+        <w:autoSpaceDE w:val="0"/>
+        <w:autoSpaceDN w:val="0"/>
+        <w:adjustRightInd w:val="0"/>
+      </w:pPr>
+      <w:r>
+        <w:t>Introduction</w:t>
+      </w:r>
+    </w:p>
+    <w:p>
+      <w:pPr>
+        <w:pStyle w:val="ListParagraph"/>
+        <w:widowControl w:val="0"/>
+        <w:numPr>
+          <w:ilvl w:val="1"/>
+          <w:numId w:val="20"/>
+        </w:numPr>
+        <w:autoSpaceDE w:val="0"/>
+        <w:autoSpaceDN w:val="0"/>
+        <w:adjustRightInd w:val="0"/>
+      </w:pPr>
+      <w:r>
+        <w:t>P</w:t>
+      </w:r>
+      <w:r>
+        <w:t>urpose</w:t>
+      </w:r>
+    </w:p>
+    <w:p>
+      <w:pPr>
+        <w:pStyle w:val="ListParagraph"/>
+        <w:widowControl w:val="0"/>
+        <w:numPr>
+          <w:ilvl w:val="2"/>
+          <w:numId w:val="20"/>
+        </w:numPr>
+        <w:autoSpaceDE w:val="0"/>
+        <w:autoSpaceDN w:val="0"/>
+        <w:adjustRightInd w:val="0"/>
+      </w:pPr>
+      <w:r>
+        <w:t xml:space="preserve">Sympathetic outflow to the heart regulates normal responses to </w:t>
+      </w:r>
+      <w:proofErr w:type="gramStart"/>
+      <w:r>
+        <w:t>stress, but</w:t>
+      </w:r>
+      <w:proofErr w:type="gramEnd"/>
+      <w:r>
+        <w:t xml:space="preserve"> leads to pathology in disease states</w:t>
+      </w:r>
+      <w:r>
+        <w:t xml:space="preserve">. </w:t>
+      </w:r>
+      <w:r>
         <w:rPr>
-          <w:i/>
-          <w:iCs/>
+          <w:u w:val="single"/>
         </w:rPr>
-      </w:pPr>
-      <w:r>
-        <w:rPr>
-          <w:i/>
-          <w:iCs/>
-        </w:rPr>
-        <w:t xml:space="preserve">Central </w:t>
-      </w:r>
-      <w:r>
-        <w:rPr>
-          <w:i/>
-          <w:iCs/>
-        </w:rPr>
-        <w:t>purpose</w:t>
-      </w:r>
-      <w:r>
-        <w:rPr>
-          <w:i/>
-          <w:iCs/>
-        </w:rPr>
-        <w:t>: Sympathetic outflow to the heart regulates normal responses to stress, but leads to pathology in disease states</w:t>
-      </w:r>
-    </w:p>
-    <w:p>
-      <w:pPr>
-        <w:widowControl w:val="0"/>
-        <w:autoSpaceDE w:val="0"/>
-        <w:autoSpaceDN w:val="0"/>
-        <w:adjustRightInd w:val="0"/>
-        <w:ind w:left="480" w:hanging="480"/>
-      </w:pPr>
-    </w:p>
-    <w:p>
-      <w:pPr>
-        <w:widowControl w:val="0"/>
-        <w:autoSpaceDE w:val="0"/>
-        <w:autoSpaceDN w:val="0"/>
-        <w:adjustRightInd w:val="0"/>
-        <w:ind w:left="480" w:hanging="480"/>
-      </w:pPr>
-      <w:r>
-        <w:t>Paragraph ideas</w:t>
-      </w:r>
-    </w:p>
-    <w:p>
-      <w:pPr>
-        <w:widowControl w:val="0"/>
-        <w:autoSpaceDE w:val="0"/>
-        <w:autoSpaceDN w:val="0"/>
-        <w:adjustRightInd w:val="0"/>
-        <w:ind w:left="480" w:hanging="480"/>
-      </w:pPr>
+        <w:t>Cardiac disease should be viewed from the perspective of sympathetic dysfunction.</w:t>
+      </w:r>
+    </w:p>
+    <w:p>
+      <w:pPr>
+        <w:pStyle w:val="ListParagraph"/>
+        <w:widowControl w:val="0"/>
+        <w:numPr>
+          <w:ilvl w:val="1"/>
+          <w:numId w:val="20"/>
+        </w:numPr>
+        <w:autoSpaceDE w:val="0"/>
+        <w:autoSpaceDN w:val="0"/>
+        <w:adjustRightInd w:val="0"/>
+      </w:pPr>
+      <w:r>
+        <w:t>Objectives</w:t>
+      </w:r>
+      <w:r>
+        <w:t xml:space="preserve"> / overview</w:t>
+      </w:r>
+    </w:p>
+    <w:p>
+      <w:pPr>
+        <w:pStyle w:val="ListParagraph"/>
+        <w:widowControl w:val="0"/>
+        <w:numPr>
+          <w:ilvl w:val="2"/>
+          <w:numId w:val="20"/>
+        </w:numPr>
+        <w:autoSpaceDE w:val="0"/>
+        <w:autoSpaceDN w:val="0"/>
+        <w:adjustRightInd w:val="0"/>
+      </w:pPr>
+      <w:r>
+        <w:t>Review the relevant anatomy of the neurocardiac axis</w:t>
+      </w:r>
+    </w:p>
+    <w:p>
+      <w:pPr>
+        <w:pStyle w:val="ListParagraph"/>
+        <w:widowControl w:val="0"/>
+        <w:numPr>
+          <w:ilvl w:val="2"/>
+          <w:numId w:val="20"/>
+        </w:numPr>
+        <w:autoSpaceDE w:val="0"/>
+        <w:autoSpaceDN w:val="0"/>
+        <w:adjustRightInd w:val="0"/>
+      </w:pPr>
+      <w:r>
+        <w:t>Understand the physiology of cardiac sympathetic innervation in normal circumstances</w:t>
+      </w:r>
+    </w:p>
+    <w:p>
+      <w:pPr>
+        <w:pStyle w:val="ListParagraph"/>
+        <w:widowControl w:val="0"/>
+        <w:numPr>
+          <w:ilvl w:val="2"/>
+          <w:numId w:val="20"/>
+        </w:numPr>
+        <w:autoSpaceDE w:val="0"/>
+        <w:autoSpaceDN w:val="0"/>
+        <w:adjustRightInd w:val="0"/>
+      </w:pPr>
+      <w:r>
+        <w:t>Learn through examples of sympathetic toxicity in pathological states</w:t>
+      </w:r>
+    </w:p>
+    <w:p>
+      <w:pPr>
+        <w:pStyle w:val="ListParagraph"/>
+        <w:widowControl w:val="0"/>
+        <w:numPr>
+          <w:ilvl w:val="2"/>
+          <w:numId w:val="20"/>
+        </w:numPr>
+        <w:autoSpaceDE w:val="0"/>
+        <w:autoSpaceDN w:val="0"/>
+        <w:adjustRightInd w:val="0"/>
+      </w:pPr>
+      <w:r>
+        <w:t>Identify treatment paradigms in place, and consideration of future directions targeting the ANS</w:t>
+      </w:r>
     </w:p>
     <w:p>
       <w:pPr>
@@ -83,22 +178,233 @@
         <w:widowControl w:val="0"/>
         <w:numPr>
           <w:ilvl w:val="0"/>
-          <w:numId w:val="17"/>
-        </w:numPr>
-        <w:autoSpaceDE w:val="0"/>
-        <w:autoSpaceDN w:val="0"/>
-        <w:adjustRightInd w:val="0"/>
-      </w:pPr>
-      <w:r>
-        <w:t xml:space="preserve">MI laterality (e.g. right = vagal and brady, left = sympathetic and </w:t>
-      </w:r>
+          <w:numId w:val="20"/>
+        </w:numPr>
+        <w:autoSpaceDE w:val="0"/>
+        <w:autoSpaceDN w:val="0"/>
+        <w:adjustRightInd w:val="0"/>
+      </w:pPr>
+      <w:r>
+        <w:t>Relevant cardiac anatomy</w:t>
+      </w:r>
+    </w:p>
+    <w:p>
+      <w:pPr>
+        <w:pStyle w:val="ListParagraph"/>
+        <w:widowControl w:val="0"/>
+        <w:numPr>
+          <w:ilvl w:val="1"/>
+          <w:numId w:val="20"/>
+        </w:numPr>
+        <w:autoSpaceDE w:val="0"/>
+        <w:autoSpaceDN w:val="0"/>
+        <w:adjustRightInd w:val="0"/>
+      </w:pPr>
+      <w:r>
+        <w:t>Historical descriptions of sympathetic innervation</w:t>
+      </w:r>
+    </w:p>
+    <w:p>
+      <w:pPr>
+        <w:pStyle w:val="ListParagraph"/>
+        <w:widowControl w:val="0"/>
+        <w:numPr>
+          <w:ilvl w:val="2"/>
+          <w:numId w:val="20"/>
+        </w:numPr>
+        <w:autoSpaceDE w:val="0"/>
+        <w:autoSpaceDN w:val="0"/>
+        <w:adjustRightInd w:val="0"/>
+      </w:pPr>
+      <w:r>
+        <w:t>Evolutionary perspective of development of sympathetic nervous system in vertebrates (“management of the internal environment of the organism”)</w:t>
+      </w:r>
+    </w:p>
+    <w:p>
+      <w:pPr>
+        <w:pStyle w:val="ListParagraph"/>
+        <w:widowControl w:val="0"/>
+        <w:numPr>
+          <w:ilvl w:val="1"/>
+          <w:numId w:val="20"/>
+        </w:numPr>
+        <w:autoSpaceDE w:val="0"/>
+        <w:autoSpaceDN w:val="0"/>
+        <w:adjustRightInd w:val="0"/>
+      </w:pPr>
+      <w:r>
+        <w:t>Neurocardiac axis overview</w:t>
+      </w:r>
+    </w:p>
+    <w:p>
+      <w:pPr>
+        <w:pStyle w:val="ListParagraph"/>
+        <w:widowControl w:val="0"/>
+        <w:numPr>
+          <w:ilvl w:val="2"/>
+          <w:numId w:val="20"/>
+        </w:numPr>
+        <w:autoSpaceDE w:val="0"/>
+        <w:autoSpaceDN w:val="0"/>
+        <w:adjustRightInd w:val="0"/>
+      </w:pPr>
+      <w:r>
+        <w:t>Pathways connecting the brain, spinal cord, and heart</w:t>
+      </w:r>
+    </w:p>
+    <w:p>
+      <w:pPr>
+        <w:pStyle w:val="ListParagraph"/>
+        <w:widowControl w:val="0"/>
+        <w:numPr>
+          <w:ilvl w:val="2"/>
+          <w:numId w:val="20"/>
+        </w:numPr>
+        <w:autoSpaceDE w:val="0"/>
+        <w:autoSpaceDN w:val="0"/>
+        <w:adjustRightInd w:val="0"/>
+      </w:pPr>
+      <w:r>
+        <w:t>Respective anatomical innervations of the ventricles and atria, focusing on the conduction systems and relevant myocardium</w:t>
+      </w:r>
+    </w:p>
+    <w:p>
+      <w:pPr>
+        <w:pStyle w:val="ListParagraph"/>
+        <w:widowControl w:val="0"/>
+        <w:numPr>
+          <w:ilvl w:val="2"/>
+          <w:numId w:val="20"/>
+        </w:numPr>
+        <w:autoSpaceDE w:val="0"/>
+        <w:autoSpaceDN w:val="0"/>
+        <w:adjustRightInd w:val="0"/>
+      </w:pPr>
+      <w:r>
+        <w:t>Imaging</w:t>
+      </w:r>
+      <w:r>
+        <w:t xml:space="preserve"> and </w:t>
+      </w:r>
+      <w:r>
+        <w:t>anatomical evidence of how the heart is innervated (MIBG, clinically relevant imaging techniques)</w:t>
+      </w:r>
+    </w:p>
+    <w:p>
+      <w:pPr>
+        <w:pStyle w:val="ListParagraph"/>
+        <w:widowControl w:val="0"/>
+        <w:numPr>
+          <w:ilvl w:val="0"/>
+          <w:numId w:val="20"/>
+        </w:numPr>
+        <w:autoSpaceDE w:val="0"/>
+        <w:autoSpaceDN w:val="0"/>
+        <w:adjustRightInd w:val="0"/>
+      </w:pPr>
+      <w:r>
+        <w:t>Normal cardiovascular responses to sympathetic tone</w:t>
+      </w:r>
+    </w:p>
+    <w:p>
+      <w:pPr>
+        <w:pStyle w:val="ListParagraph"/>
+        <w:widowControl w:val="0"/>
+        <w:numPr>
+          <w:ilvl w:val="1"/>
+          <w:numId w:val="20"/>
+        </w:numPr>
+        <w:autoSpaceDE w:val="0"/>
+        <w:autoSpaceDN w:val="0"/>
+        <w:adjustRightInd w:val="0"/>
+      </w:pPr>
       <w:proofErr w:type="spellStart"/>
       <w:r>
-        <w:t>tachy</w:t>
+        <w:t>Sympathovagal</w:t>
       </w:r>
       <w:proofErr w:type="spellEnd"/>
       <w:r>
-        <w:t>)</w:t>
+        <w:t xml:space="preserve"> interaction and local neurotransmitters</w:t>
+      </w:r>
+    </w:p>
+    <w:p>
+      <w:pPr>
+        <w:pStyle w:val="ListParagraph"/>
+        <w:widowControl w:val="0"/>
+        <w:numPr>
+          <w:ilvl w:val="2"/>
+          <w:numId w:val="20"/>
+        </w:numPr>
+        <w:autoSpaceDE w:val="0"/>
+        <w:autoSpaceDN w:val="0"/>
+        <w:adjustRightInd w:val="0"/>
+      </w:pPr>
+      <w:r>
+        <w:t>Nor epinephrine, epinephrine, galanin, neuropeptide Y, acetylcholine</w:t>
+      </w:r>
+    </w:p>
+    <w:p>
+      <w:pPr>
+        <w:pStyle w:val="ListParagraph"/>
+        <w:widowControl w:val="0"/>
+        <w:numPr>
+          <w:ilvl w:val="2"/>
+          <w:numId w:val="20"/>
+        </w:numPr>
+        <w:autoSpaceDE w:val="0"/>
+        <w:autoSpaceDN w:val="0"/>
+        <w:adjustRightInd w:val="0"/>
+      </w:pPr>
+      <w:r>
+        <w:t>Chronotropy, inotropy as physiological responses to innervation</w:t>
+      </w:r>
+    </w:p>
+    <w:p>
+      <w:pPr>
+        <w:pStyle w:val="ListParagraph"/>
+        <w:widowControl w:val="0"/>
+        <w:numPr>
+          <w:ilvl w:val="1"/>
+          <w:numId w:val="20"/>
+        </w:numPr>
+        <w:autoSpaceDE w:val="0"/>
+        <w:autoSpaceDN w:val="0"/>
+        <w:adjustRightInd w:val="0"/>
+      </w:pPr>
+      <w:r>
+        <w:t>Coronary perfusion</w:t>
+      </w:r>
+    </w:p>
+    <w:p>
+      <w:pPr>
+        <w:pStyle w:val="ListParagraph"/>
+        <w:widowControl w:val="0"/>
+        <w:numPr>
+          <w:ilvl w:val="2"/>
+          <w:numId w:val="20"/>
+        </w:numPr>
+        <w:autoSpaceDE w:val="0"/>
+        <w:autoSpaceDN w:val="0"/>
+        <w:adjustRightInd w:val="0"/>
+      </w:pPr>
+      <w:r>
+        <w:t>Coronary blood flow and vasoconstriction/vasodilation</w:t>
+      </w:r>
+    </w:p>
+    <w:p>
+      <w:pPr>
+        <w:pStyle w:val="ListParagraph"/>
+        <w:widowControl w:val="0"/>
+        <w:numPr>
+          <w:ilvl w:val="2"/>
+          <w:numId w:val="20"/>
+        </w:numPr>
+        <w:autoSpaceDE w:val="0"/>
+        <w:autoSpaceDN w:val="0"/>
+        <w:adjustRightInd w:val="0"/>
+      </w:pPr>
+      <w:r>
+        <w:t>Coronary artery innervation</w:t>
       </w:r>
     </w:p>
     <w:p>
@@ -107,46 +413,14 @@
         <w:widowControl w:val="0"/>
         <w:numPr>
           <w:ilvl w:val="0"/>
-          <w:numId w:val="17"/>
-        </w:numPr>
-        <w:autoSpaceDE w:val="0"/>
-        <w:autoSpaceDN w:val="0"/>
-        <w:adjustRightInd w:val="0"/>
-      </w:pPr>
-      <w:r>
-        <w:t>BB protect form acute ischemia</w:t>
-      </w:r>
-    </w:p>
-    <w:p>
-      <w:pPr>
-        <w:pStyle w:val="ListParagraph"/>
-        <w:widowControl w:val="0"/>
-        <w:numPr>
-          <w:ilvl w:val="0"/>
-          <w:numId w:val="17"/>
-        </w:numPr>
-        <w:autoSpaceDE w:val="0"/>
-        <w:autoSpaceDN w:val="0"/>
-        <w:adjustRightInd w:val="0"/>
-      </w:pPr>
-      <w:r>
-        <w:t>Psych/stress decrease VFT (BB are protective)</w:t>
-      </w:r>
-    </w:p>
-    <w:p>
-      <w:pPr>
-        <w:pStyle w:val="ListParagraph"/>
-        <w:widowControl w:val="0"/>
-        <w:numPr>
-          <w:ilvl w:val="0"/>
-          <w:numId w:val="17"/>
-        </w:numPr>
-        <w:autoSpaceDE w:val="0"/>
-        <w:autoSpaceDN w:val="0"/>
-        <w:adjustRightInd w:val="0"/>
-      </w:pPr>
-      <w:r>
-        <w:t>Myocardial scar leads to focus for VF/VT</w:t>
+          <w:numId w:val="20"/>
+        </w:numPr>
+        <w:autoSpaceDE w:val="0"/>
+        <w:autoSpaceDN w:val="0"/>
+        <w:adjustRightInd w:val="0"/>
+      </w:pPr>
+      <w:r>
+        <w:t>Pathological responses to sympathetic tone</w:t>
       </w:r>
     </w:p>
     <w:p>
@@ -155,30 +429,46 @@
         <w:widowControl w:val="0"/>
         <w:numPr>
           <w:ilvl w:val="1"/>
-          <w:numId w:val="17"/>
-        </w:numPr>
-        <w:autoSpaceDE w:val="0"/>
-        <w:autoSpaceDN w:val="0"/>
-        <w:adjustRightInd w:val="0"/>
-      </w:pPr>
-      <w:r>
-        <w:t>SNS heterogeneity</w:t>
-      </w:r>
-    </w:p>
-    <w:p>
-      <w:pPr>
-        <w:pStyle w:val="ListParagraph"/>
-        <w:widowControl w:val="0"/>
-        <w:numPr>
-          <w:ilvl w:val="0"/>
-          <w:numId w:val="17"/>
-        </w:numPr>
-        <w:autoSpaceDE w:val="0"/>
-        <w:autoSpaceDN w:val="0"/>
-        <w:adjustRightInd w:val="0"/>
-      </w:pPr>
-      <w:r>
-        <w:t>SNS leads to microvascular coronary vasoconstriction</w:t>
+          <w:numId w:val="20"/>
+        </w:numPr>
+        <w:autoSpaceDE w:val="0"/>
+        <w:autoSpaceDN w:val="0"/>
+        <w:adjustRightInd w:val="0"/>
+      </w:pPr>
+      <w:r>
+        <w:t>Ventricular fibrillation</w:t>
+      </w:r>
+    </w:p>
+    <w:p>
+      <w:pPr>
+        <w:pStyle w:val="ListParagraph"/>
+        <w:widowControl w:val="0"/>
+        <w:numPr>
+          <w:ilvl w:val="2"/>
+          <w:numId w:val="20"/>
+        </w:numPr>
+        <w:autoSpaceDE w:val="0"/>
+        <w:autoSpaceDN w:val="0"/>
+        <w:adjustRightInd w:val="0"/>
+      </w:pPr>
+      <w:r>
+        <w:t>Psychological factors precipitating sudden cardiac death</w:t>
+      </w:r>
+    </w:p>
+    <w:p>
+      <w:pPr>
+        <w:pStyle w:val="ListParagraph"/>
+        <w:widowControl w:val="0"/>
+        <w:numPr>
+          <w:ilvl w:val="2"/>
+          <w:numId w:val="20"/>
+        </w:numPr>
+        <w:autoSpaceDE w:val="0"/>
+        <w:autoSpaceDN w:val="0"/>
+        <w:adjustRightInd w:val="0"/>
+      </w:pPr>
+      <w:r>
+        <w:t>Change in ventricular fibrillatory threshold with psychological stress</w:t>
       </w:r>
     </w:p>
     <w:p>
@@ -187,320 +477,274 @@
         <w:widowControl w:val="0"/>
         <w:numPr>
           <w:ilvl w:val="1"/>
-          <w:numId w:val="17"/>
-        </w:numPr>
-        <w:autoSpaceDE w:val="0"/>
-        <w:autoSpaceDN w:val="0"/>
-        <w:adjustRightInd w:val="0"/>
-      </w:pPr>
-      <w:r>
-        <w:t>Coronary artery innervation</w:t>
-      </w:r>
-    </w:p>
-    <w:p>
-      <w:pPr>
-        <w:pStyle w:val="ListParagraph"/>
-        <w:widowControl w:val="0"/>
-        <w:numPr>
-          <w:ilvl w:val="0"/>
-          <w:numId w:val="17"/>
-        </w:numPr>
-        <w:autoSpaceDE w:val="0"/>
-        <w:autoSpaceDN w:val="0"/>
-        <w:adjustRightInd w:val="0"/>
-      </w:pPr>
-      <w:r>
-        <w:t xml:space="preserve">Catecholamine excess causes </w:t>
-      </w:r>
-      <w:proofErr w:type="spellStart"/>
-      <w:r>
-        <w:t>Wellen’s</w:t>
-      </w:r>
-      <w:proofErr w:type="spellEnd"/>
-      <w:r>
-        <w:t xml:space="preserve"> (?)</w:t>
-      </w:r>
-    </w:p>
-    <w:p>
-      <w:pPr>
-        <w:pStyle w:val="ListParagraph"/>
-        <w:widowControl w:val="0"/>
-        <w:numPr>
-          <w:ilvl w:val="0"/>
-          <w:numId w:val="17"/>
-        </w:numPr>
-        <w:autoSpaceDE w:val="0"/>
-        <w:autoSpaceDN w:val="0"/>
-        <w:adjustRightInd w:val="0"/>
-      </w:pPr>
-      <w:proofErr w:type="spellStart"/>
-      <w:r>
-        <w:t>Stellectomy</w:t>
-      </w:r>
-      <w:proofErr w:type="spellEnd"/>
-      <w:r>
-        <w:t xml:space="preserve"> protects VT/VF</w:t>
-      </w:r>
-    </w:p>
-    <w:p>
-      <w:pPr>
-        <w:pStyle w:val="ListParagraph"/>
-        <w:widowControl w:val="0"/>
-        <w:numPr>
-          <w:ilvl w:val="0"/>
-          <w:numId w:val="17"/>
-        </w:numPr>
-        <w:autoSpaceDE w:val="0"/>
-        <w:autoSpaceDN w:val="0"/>
-        <w:adjustRightInd w:val="0"/>
-      </w:pPr>
-      <w:r>
-        <w:t>Catecholamines lead to hypertrophy, neuron edema, vagal withdrawal</w:t>
-      </w:r>
-    </w:p>
-    <w:p>
-      <w:pPr>
-        <w:pStyle w:val="ListParagraph"/>
-        <w:widowControl w:val="0"/>
-        <w:numPr>
-          <w:ilvl w:val="0"/>
-          <w:numId w:val="17"/>
-        </w:numPr>
-        <w:autoSpaceDE w:val="0"/>
-        <w:autoSpaceDN w:val="0"/>
-        <w:adjustRightInd w:val="0"/>
-      </w:pPr>
-      <w:r>
-        <w:t>Psychological stress leads to VF/VT…</w:t>
-      </w:r>
-    </w:p>
-    <w:p>
-      <w:pPr>
-        <w:pStyle w:val="ListParagraph"/>
-        <w:widowControl w:val="0"/>
-        <w:numPr>
-          <w:ilvl w:val="1"/>
-          <w:numId w:val="17"/>
-        </w:numPr>
-        <w:autoSpaceDE w:val="0"/>
-        <w:autoSpaceDN w:val="0"/>
-        <w:adjustRightInd w:val="0"/>
-      </w:pPr>
-      <w:r>
-        <w:t>Spinal cord contains sympathetic afferent/efferent neurons</w:t>
-      </w:r>
-    </w:p>
-    <w:p>
-      <w:pPr>
-        <w:pStyle w:val="ListParagraph"/>
-        <w:widowControl w:val="0"/>
-        <w:numPr>
-          <w:ilvl w:val="0"/>
-          <w:numId w:val="17"/>
-        </w:numPr>
-        <w:autoSpaceDE w:val="0"/>
-        <w:autoSpaceDN w:val="0"/>
-        <w:adjustRightInd w:val="0"/>
-      </w:pPr>
-      <w:r>
-        <w:t>Accentuated antagonism / vagal-sympathetic interaction using local neurotransmitters</w:t>
-      </w:r>
-    </w:p>
-    <w:p>
-      <w:pPr>
-        <w:pStyle w:val="ListParagraph"/>
-        <w:widowControl w:val="0"/>
-        <w:numPr>
-          <w:ilvl w:val="1"/>
-          <w:numId w:val="17"/>
-        </w:numPr>
-        <w:autoSpaceDE w:val="0"/>
-        <w:autoSpaceDN w:val="0"/>
-        <w:adjustRightInd w:val="0"/>
-      </w:pPr>
-      <w:r>
-        <w:t>NE, epi, galanin, NPY, A</w:t>
-      </w:r>
-      <w:r>
-        <w:t>c</w:t>
-      </w:r>
-      <w:r>
-        <w:t>h</w:t>
-      </w:r>
-    </w:p>
-    <w:p>
-      <w:pPr>
-        <w:pStyle w:val="ListParagraph"/>
-        <w:widowControl w:val="0"/>
-        <w:numPr>
-          <w:ilvl w:val="0"/>
-          <w:numId w:val="17"/>
-        </w:numPr>
-        <w:autoSpaceDE w:val="0"/>
-        <w:autoSpaceDN w:val="0"/>
-        <w:adjustRightInd w:val="0"/>
-      </w:pPr>
-      <w:r>
-        <w:t>Coronary blood flow in response to sympathetic flow, e.g. adenosine</w:t>
-      </w:r>
-    </w:p>
-    <w:p>
-      <w:pPr>
-        <w:pStyle w:val="ListParagraph"/>
-        <w:widowControl w:val="0"/>
-        <w:numPr>
-          <w:ilvl w:val="0"/>
-          <w:numId w:val="17"/>
-        </w:numPr>
-        <w:autoSpaceDE w:val="0"/>
-        <w:autoSpaceDN w:val="0"/>
-        <w:adjustRightInd w:val="0"/>
-      </w:pPr>
-      <w:r>
-        <w:t>C</w:t>
-      </w:r>
-      <w:r>
-        <w:t>h</w:t>
-      </w:r>
-      <w:r>
-        <w:t xml:space="preserve">ronotropy, inotropy, </w:t>
-      </w:r>
-      <w:proofErr w:type="spellStart"/>
-      <w:r>
-        <w:t>dromotropy</w:t>
-      </w:r>
-      <w:proofErr w:type="spellEnd"/>
-      <w:r>
-        <w:t xml:space="preserve">, </w:t>
-      </w:r>
-      <w:proofErr w:type="spellStart"/>
-      <w:r>
-        <w:t>lusitropy</w:t>
-      </w:r>
-      <w:proofErr w:type="spellEnd"/>
-      <w:r>
-        <w:t xml:space="preserve"> of SA node, myocardium innervation</w:t>
-      </w:r>
-    </w:p>
-    <w:p>
-      <w:pPr>
-        <w:widowControl w:val="0"/>
-        <w:autoSpaceDE w:val="0"/>
-        <w:autoSpaceDN w:val="0"/>
-        <w:adjustRightInd w:val="0"/>
-      </w:pPr>
-    </w:p>
-    <w:p>
-      <w:pPr>
-        <w:widowControl w:val="0"/>
-        <w:autoSpaceDE w:val="0"/>
-        <w:autoSpaceDN w:val="0"/>
-        <w:adjustRightInd w:val="0"/>
-      </w:pPr>
-      <w:r>
-        <w:t>Word stack</w:t>
-      </w:r>
-    </w:p>
-    <w:p>
-      <w:pPr>
-        <w:widowControl w:val="0"/>
-        <w:autoSpaceDE w:val="0"/>
-        <w:autoSpaceDN w:val="0"/>
-        <w:adjustRightInd w:val="0"/>
-      </w:pPr>
-    </w:p>
-    <w:p>
-      <w:pPr>
-        <w:widowControl w:val="0"/>
-        <w:autoSpaceDE w:val="0"/>
-        <w:autoSpaceDN w:val="0"/>
-        <w:adjustRightInd w:val="0"/>
-      </w:pPr>
-      <w:r>
-        <w:t>Historically, p</w:t>
-      </w:r>
-      <w:r>
-        <w:t>sych/stress lead to SCD</w:t>
-      </w:r>
-    </w:p>
-    <w:p>
-      <w:pPr>
-        <w:widowControl w:val="0"/>
-        <w:autoSpaceDE w:val="0"/>
-        <w:autoSpaceDN w:val="0"/>
-        <w:adjustRightInd w:val="0"/>
-      </w:pPr>
-      <w:r>
-        <w:tab/>
-      </w:r>
-      <w:r>
-        <w:t>H</w:t>
-      </w:r>
-      <w:r>
-        <w:t>istorical</w:t>
-      </w:r>
-      <w:r>
-        <w:t xml:space="preserve"> story of emotional triggers of SCD</w:t>
-      </w:r>
-    </w:p>
-    <w:p>
-      <w:pPr>
-        <w:widowControl w:val="0"/>
-        <w:autoSpaceDE w:val="0"/>
-        <w:autoSpaceDN w:val="0"/>
-        <w:adjustRightInd w:val="0"/>
-      </w:pPr>
-      <w:r>
-        <w:tab/>
-        <w:t xml:space="preserve">Bernard </w:t>
-      </w:r>
-      <w:proofErr w:type="spellStart"/>
-      <w:r>
-        <w:t>Lown</w:t>
-      </w:r>
-      <w:proofErr w:type="spellEnd"/>
-      <w:r>
-        <w:t xml:space="preserve"> research</w:t>
-      </w:r>
-    </w:p>
-    <w:p>
-      <w:pPr>
-        <w:widowControl w:val="0"/>
-        <w:autoSpaceDE w:val="0"/>
-        <w:autoSpaceDN w:val="0"/>
-        <w:adjustRightInd w:val="0"/>
-      </w:pPr>
-      <w:r>
-        <w:t>VFT is affected by sympathetic and vagal influences</w:t>
-      </w:r>
-    </w:p>
-    <w:p>
-      <w:pPr>
-        <w:widowControl w:val="0"/>
-        <w:autoSpaceDE w:val="0"/>
-        <w:autoSpaceDN w:val="0"/>
-        <w:adjustRightInd w:val="0"/>
-      </w:pPr>
-      <w:r>
-        <w:tab/>
-      </w:r>
-      <w:r>
-        <w:t>VFT changes in response to BB</w:t>
-      </w:r>
-    </w:p>
-    <w:p>
-      <w:pPr>
-        <w:widowControl w:val="0"/>
-        <w:autoSpaceDE w:val="0"/>
-        <w:autoSpaceDN w:val="0"/>
-        <w:adjustRightInd w:val="0"/>
-      </w:pPr>
-      <w:r>
-        <w:tab/>
-        <w:t>Acute ischemia affects threshold (protected by BB)</w:t>
+          <w:numId w:val="20"/>
+        </w:numPr>
+        <w:autoSpaceDE w:val="0"/>
+        <w:autoSpaceDN w:val="0"/>
+        <w:adjustRightInd w:val="0"/>
+      </w:pPr>
+      <w:r>
+        <w:t>Myocardial ischemia and infarction</w:t>
       </w:r>
       <w:bookmarkStart w:id="0" w:name="_GoBack"/>
       <w:bookmarkEnd w:id="0"/>
+    </w:p>
+    <w:p>
+      <w:pPr>
+        <w:pStyle w:val="ListParagraph"/>
+        <w:widowControl w:val="0"/>
+        <w:numPr>
+          <w:ilvl w:val="2"/>
+          <w:numId w:val="20"/>
+        </w:numPr>
+        <w:autoSpaceDE w:val="0"/>
+        <w:autoSpaceDN w:val="0"/>
+        <w:adjustRightInd w:val="0"/>
+      </w:pPr>
+      <w:r>
+        <w:t>Myocardial scars lead to a focus for VF/VT and SNS heterogeneity</w:t>
+      </w:r>
+    </w:p>
+    <w:p>
+      <w:pPr>
+        <w:pStyle w:val="ListParagraph"/>
+        <w:widowControl w:val="0"/>
+        <w:numPr>
+          <w:ilvl w:val="2"/>
+          <w:numId w:val="20"/>
+        </w:numPr>
+        <w:autoSpaceDE w:val="0"/>
+        <w:autoSpaceDN w:val="0"/>
+        <w:adjustRightInd w:val="0"/>
+      </w:pPr>
+      <w:r>
+        <w:t>Myocardial infraction leads to asymmetrical effects based on location of injury</w:t>
+      </w:r>
+    </w:p>
+    <w:p>
+      <w:pPr>
+        <w:pStyle w:val="ListParagraph"/>
+        <w:widowControl w:val="0"/>
+        <w:numPr>
+          <w:ilvl w:val="1"/>
+          <w:numId w:val="20"/>
+        </w:numPr>
+        <w:autoSpaceDE w:val="0"/>
+        <w:autoSpaceDN w:val="0"/>
+        <w:adjustRightInd w:val="0"/>
+      </w:pPr>
+      <w:r>
+        <w:t>Catecholamine excess</w:t>
+      </w:r>
+    </w:p>
+    <w:p>
+      <w:pPr>
+        <w:pStyle w:val="ListParagraph"/>
+        <w:widowControl w:val="0"/>
+        <w:numPr>
+          <w:ilvl w:val="2"/>
+          <w:numId w:val="20"/>
+        </w:numPr>
+        <w:autoSpaceDE w:val="0"/>
+        <w:autoSpaceDN w:val="0"/>
+        <w:adjustRightInd w:val="0"/>
+      </w:pPr>
+      <w:r>
+        <w:t>Lead to heterogeneous, receptor-density-dependent changes in the myocardium (e.g. stress cardiomyopathy)</w:t>
+      </w:r>
+    </w:p>
+    <w:p>
+      <w:pPr>
+        <w:pStyle w:val="ListParagraph"/>
+        <w:widowControl w:val="0"/>
+        <w:numPr>
+          <w:ilvl w:val="2"/>
+          <w:numId w:val="20"/>
+        </w:numPr>
+        <w:autoSpaceDE w:val="0"/>
+        <w:autoSpaceDN w:val="0"/>
+        <w:adjustRightInd w:val="0"/>
+      </w:pPr>
+      <w:r>
+        <w:t>Catecholamines lead to hypertrophy, neuronal edema, and vagal withdrawal</w:t>
+      </w:r>
+      <w:r>
+        <w:t xml:space="preserve"> (e.g. obesity and hypertension)</w:t>
+      </w:r>
+    </w:p>
+    <w:p>
+      <w:pPr>
+        <w:pStyle w:val="ListParagraph"/>
+        <w:widowControl w:val="0"/>
+        <w:numPr>
+          <w:ilvl w:val="0"/>
+          <w:numId w:val="20"/>
+        </w:numPr>
+        <w:autoSpaceDE w:val="0"/>
+        <w:autoSpaceDN w:val="0"/>
+        <w:adjustRightInd w:val="0"/>
+      </w:pPr>
+      <w:r>
+        <w:t>Treatment methods</w:t>
+      </w:r>
+    </w:p>
+    <w:p>
+      <w:pPr>
+        <w:pStyle w:val="ListParagraph"/>
+        <w:widowControl w:val="0"/>
+        <w:numPr>
+          <w:ilvl w:val="1"/>
+          <w:numId w:val="20"/>
+        </w:numPr>
+        <w:autoSpaceDE w:val="0"/>
+        <w:autoSpaceDN w:val="0"/>
+        <w:adjustRightInd w:val="0"/>
+      </w:pPr>
+      <w:r>
+        <w:t>Historical methods</w:t>
+      </w:r>
+    </w:p>
+    <w:p>
+      <w:pPr>
+        <w:pStyle w:val="ListParagraph"/>
+        <w:widowControl w:val="0"/>
+        <w:numPr>
+          <w:ilvl w:val="2"/>
+          <w:numId w:val="20"/>
+        </w:numPr>
+        <w:autoSpaceDE w:val="0"/>
+        <w:autoSpaceDN w:val="0"/>
+        <w:adjustRightInd w:val="0"/>
+      </w:pPr>
+      <w:r>
+        <w:t xml:space="preserve">Stellate ganglion block and </w:t>
+      </w:r>
+      <w:proofErr w:type="spellStart"/>
+      <w:r>
+        <w:t>stellectomy</w:t>
+      </w:r>
+      <w:proofErr w:type="spellEnd"/>
+      <w:r>
+        <w:t xml:space="preserve"> lead to reduction in VT and VF events</w:t>
+      </w:r>
+    </w:p>
+    <w:p>
+      <w:pPr>
+        <w:pStyle w:val="ListParagraph"/>
+        <w:widowControl w:val="0"/>
+        <w:numPr>
+          <w:ilvl w:val="1"/>
+          <w:numId w:val="20"/>
+        </w:numPr>
+        <w:autoSpaceDE w:val="0"/>
+        <w:autoSpaceDN w:val="0"/>
+        <w:adjustRightInd w:val="0"/>
+      </w:pPr>
+      <w:r>
+        <w:t>Neurohormonal blockade</w:t>
+      </w:r>
+    </w:p>
+    <w:p>
+      <w:pPr>
+        <w:pStyle w:val="ListParagraph"/>
+        <w:widowControl w:val="0"/>
+        <w:numPr>
+          <w:ilvl w:val="2"/>
+          <w:numId w:val="20"/>
+        </w:numPr>
+        <w:autoSpaceDE w:val="0"/>
+        <w:autoSpaceDN w:val="0"/>
+        <w:adjustRightInd w:val="0"/>
+      </w:pPr>
+      <w:r>
+        <w:t>Beta blockers</w:t>
+      </w:r>
+      <w:r>
+        <w:t xml:space="preserve"> as protective in ischemia, VT, but mixed role in chronically elevated SNS states (e.g. hypertension, chronic heart failure)</w:t>
+      </w:r>
+    </w:p>
+    <w:p>
+      <w:pPr>
+        <w:pStyle w:val="ListParagraph"/>
+        <w:widowControl w:val="0"/>
+        <w:numPr>
+          <w:ilvl w:val="2"/>
+          <w:numId w:val="20"/>
+        </w:numPr>
+        <w:autoSpaceDE w:val="0"/>
+        <w:autoSpaceDN w:val="0"/>
+        <w:adjustRightInd w:val="0"/>
+      </w:pPr>
+      <w:r>
+        <w:t>Discussion of nor epinephrine spill over in different disease states</w:t>
+      </w:r>
+    </w:p>
+    <w:p>
+      <w:pPr>
+        <w:pStyle w:val="ListParagraph"/>
+        <w:widowControl w:val="0"/>
+        <w:numPr>
+          <w:ilvl w:val="2"/>
+          <w:numId w:val="20"/>
+        </w:numPr>
+        <w:autoSpaceDE w:val="0"/>
+        <w:autoSpaceDN w:val="0"/>
+        <w:adjustRightInd w:val="0"/>
+      </w:pPr>
+      <w:r>
+        <w:t>Angiotensin converting enzyme inhibitors</w:t>
+      </w:r>
+      <w:r>
+        <w:t xml:space="preserve"> </w:t>
+      </w:r>
+    </w:p>
+    <w:p>
+      <w:pPr>
+        <w:pStyle w:val="ListParagraph"/>
+        <w:widowControl w:val="0"/>
+        <w:numPr>
+          <w:ilvl w:val="0"/>
+          <w:numId w:val="20"/>
+        </w:numPr>
+        <w:autoSpaceDE w:val="0"/>
+        <w:autoSpaceDN w:val="0"/>
+        <w:adjustRightInd w:val="0"/>
+      </w:pPr>
+      <w:r>
+        <w:t>Conclusion</w:t>
+      </w:r>
+    </w:p>
+    <w:p>
+      <w:pPr>
+        <w:pStyle w:val="ListParagraph"/>
+        <w:widowControl w:val="0"/>
+        <w:numPr>
+          <w:ilvl w:val="1"/>
+          <w:numId w:val="20"/>
+        </w:numPr>
+        <w:autoSpaceDE w:val="0"/>
+        <w:autoSpaceDN w:val="0"/>
+        <w:adjustRightInd w:val="0"/>
+      </w:pPr>
+      <w:r>
+        <w:t>Review central purpose of paper: how cardiac disease are also manifestations of inappropriate SNS responses</w:t>
+      </w:r>
+    </w:p>
+    <w:p>
+      <w:pPr>
+        <w:pStyle w:val="ListParagraph"/>
+        <w:widowControl w:val="0"/>
+        <w:numPr>
+          <w:ilvl w:val="1"/>
+          <w:numId w:val="20"/>
+        </w:numPr>
+        <w:autoSpaceDE w:val="0"/>
+        <w:autoSpaceDN w:val="0"/>
+        <w:adjustRightInd w:val="0"/>
+      </w:pPr>
+      <w:r>
+        <w:t>Future directions including treatment with other sympatholytic techniques (e.g. ablations on cardiac ganglia, vagal nerve stimulation)</w:t>
+      </w:r>
     </w:p>
     <w:p>
       <w:pPr>
@@ -722,6 +966,95 @@
     </w:lvl>
   </w:abstractNum>
   <w:abstractNum w:abstractNumId="2" w15:restartNumberingAfterBreak="0">
+    <w:nsid w:val="11F5267D"/>
+    <w:multiLevelType w:val="hybridMultilevel"/>
+    <w:tmpl w:val="D52C8758"/>
+    <w:lvl w:ilvl="0" w:tplc="0409000F">
+      <w:start w:val="1"/>
+      <w:numFmt w:val="decimal"/>
+      <w:lvlText w:val="%1."/>
+      <w:lvlJc w:val="left"/>
+      <w:pPr>
+        <w:ind w:left="720" w:hanging="360"/>
+      </w:pPr>
+      <w:rPr>
+        <w:rFonts w:hint="default"/>
+      </w:rPr>
+    </w:lvl>
+    <w:lvl w:ilvl="1" w:tplc="04090019" w:tentative="1">
+      <w:start w:val="1"/>
+      <w:numFmt w:val="lowerLetter"/>
+      <w:lvlText w:val="%2."/>
+      <w:lvlJc w:val="left"/>
+      <w:pPr>
+        <w:ind w:left="1440" w:hanging="360"/>
+      </w:pPr>
+    </w:lvl>
+    <w:lvl w:ilvl="2" w:tplc="0409001B" w:tentative="1">
+      <w:start w:val="1"/>
+      <w:numFmt w:val="lowerRoman"/>
+      <w:lvlText w:val="%3."/>
+      <w:lvlJc w:val="right"/>
+      <w:pPr>
+        <w:ind w:left="2160" w:hanging="180"/>
+      </w:pPr>
+    </w:lvl>
+    <w:lvl w:ilvl="3" w:tplc="0409000F" w:tentative="1">
+      <w:start w:val="1"/>
+      <w:numFmt w:val="decimal"/>
+      <w:lvlText w:val="%4."/>
+      <w:lvlJc w:val="left"/>
+      <w:pPr>
+        <w:ind w:left="2880" w:hanging="360"/>
+      </w:pPr>
+    </w:lvl>
+    <w:lvl w:ilvl="4" w:tplc="04090019" w:tentative="1">
+      <w:start w:val="1"/>
+      <w:numFmt w:val="lowerLetter"/>
+      <w:lvlText w:val="%5."/>
+      <w:lvlJc w:val="left"/>
+      <w:pPr>
+        <w:ind w:left="3600" w:hanging="360"/>
+      </w:pPr>
+    </w:lvl>
+    <w:lvl w:ilvl="5" w:tplc="0409001B" w:tentative="1">
+      <w:start w:val="1"/>
+      <w:numFmt w:val="lowerRoman"/>
+      <w:lvlText w:val="%6."/>
+      <w:lvlJc w:val="right"/>
+      <w:pPr>
+        <w:ind w:left="4320" w:hanging="180"/>
+      </w:pPr>
+    </w:lvl>
+    <w:lvl w:ilvl="6" w:tplc="0409000F" w:tentative="1">
+      <w:start w:val="1"/>
+      <w:numFmt w:val="decimal"/>
+      <w:lvlText w:val="%7."/>
+      <w:lvlJc w:val="left"/>
+      <w:pPr>
+        <w:ind w:left="5040" w:hanging="360"/>
+      </w:pPr>
+    </w:lvl>
+    <w:lvl w:ilvl="7" w:tplc="04090019" w:tentative="1">
+      <w:start w:val="1"/>
+      <w:numFmt w:val="lowerLetter"/>
+      <w:lvlText w:val="%8."/>
+      <w:lvlJc w:val="left"/>
+      <w:pPr>
+        <w:ind w:left="5760" w:hanging="360"/>
+      </w:pPr>
+    </w:lvl>
+    <w:lvl w:ilvl="8" w:tplc="0409001B" w:tentative="1">
+      <w:start w:val="1"/>
+      <w:numFmt w:val="lowerRoman"/>
+      <w:lvlText w:val="%9."/>
+      <w:lvlJc w:val="right"/>
+      <w:pPr>
+        <w:ind w:left="6480" w:hanging="180"/>
+      </w:pPr>
+    </w:lvl>
+  </w:abstractNum>
+  <w:abstractNum w:abstractNumId="3" w15:restartNumberingAfterBreak="0">
     <w:nsid w:val="13974AF8"/>
     <w:multiLevelType w:val="hybridMultilevel"/>
     <w:tmpl w:val="7CD2247E"/>
@@ -807,7 +1140,7 @@
       </w:pPr>
     </w:lvl>
   </w:abstractNum>
-  <w:abstractNum w:abstractNumId="3" w15:restartNumberingAfterBreak="0">
+  <w:abstractNum w:abstractNumId="4" w15:restartNumberingAfterBreak="0">
     <w:nsid w:val="1A6C67EA"/>
     <w:multiLevelType w:val="hybridMultilevel"/>
     <w:tmpl w:val="A6AA680E"/>
@@ -893,7 +1226,7 @@
       </w:pPr>
     </w:lvl>
   </w:abstractNum>
-  <w:abstractNum w:abstractNumId="4" w15:restartNumberingAfterBreak="0">
+  <w:abstractNum w:abstractNumId="5" w15:restartNumberingAfterBreak="0">
     <w:nsid w:val="200D39CF"/>
     <w:multiLevelType w:val="hybridMultilevel"/>
     <w:tmpl w:val="015C623E"/>
@@ -979,7 +1312,7 @@
       </w:pPr>
     </w:lvl>
   </w:abstractNum>
-  <w:abstractNum w:abstractNumId="5" w15:restartNumberingAfterBreak="0">
+  <w:abstractNum w:abstractNumId="6" w15:restartNumberingAfterBreak="0">
     <w:nsid w:val="26955084"/>
     <w:multiLevelType w:val="hybridMultilevel"/>
     <w:tmpl w:val="E0743D0E"/>
@@ -1068,7 +1401,7 @@
       </w:pPr>
     </w:lvl>
   </w:abstractNum>
-  <w:abstractNum w:abstractNumId="6" w15:restartNumberingAfterBreak="0">
+  <w:abstractNum w:abstractNumId="7" w15:restartNumberingAfterBreak="0">
     <w:nsid w:val="3F487ED3"/>
     <w:multiLevelType w:val="hybridMultilevel"/>
     <w:tmpl w:val="D1CE8382"/>
@@ -1163,7 +1496,7 @@
       </w:pPr>
     </w:lvl>
   </w:abstractNum>
-  <w:abstractNum w:abstractNumId="7" w15:restartNumberingAfterBreak="0">
+  <w:abstractNum w:abstractNumId="8" w15:restartNumberingAfterBreak="0">
     <w:nsid w:val="433E6279"/>
     <w:multiLevelType w:val="hybridMultilevel"/>
     <w:tmpl w:val="015C623E"/>
@@ -1249,7 +1582,96 @@
       </w:pPr>
     </w:lvl>
   </w:abstractNum>
-  <w:abstractNum w:abstractNumId="8" w15:restartNumberingAfterBreak="0">
+  <w:abstractNum w:abstractNumId="9" w15:restartNumberingAfterBreak="0">
+    <w:nsid w:val="4B3567F6"/>
+    <w:multiLevelType w:val="hybridMultilevel"/>
+    <w:tmpl w:val="EBB40D4C"/>
+    <w:lvl w:ilvl="0" w:tplc="0409000F">
+      <w:start w:val="1"/>
+      <w:numFmt w:val="decimal"/>
+      <w:lvlText w:val="%1."/>
+      <w:lvlJc w:val="left"/>
+      <w:pPr>
+        <w:ind w:left="720" w:hanging="360"/>
+      </w:pPr>
+      <w:rPr>
+        <w:rFonts w:hint="default"/>
+      </w:rPr>
+    </w:lvl>
+    <w:lvl w:ilvl="1" w:tplc="04090019">
+      <w:start w:val="1"/>
+      <w:numFmt w:val="lowerLetter"/>
+      <w:lvlText w:val="%2."/>
+      <w:lvlJc w:val="left"/>
+      <w:pPr>
+        <w:ind w:left="1440" w:hanging="360"/>
+      </w:pPr>
+    </w:lvl>
+    <w:lvl w:ilvl="2" w:tplc="0409001B" w:tentative="1">
+      <w:start w:val="1"/>
+      <w:numFmt w:val="lowerRoman"/>
+      <w:lvlText w:val="%3."/>
+      <w:lvlJc w:val="right"/>
+      <w:pPr>
+        <w:ind w:left="2160" w:hanging="180"/>
+      </w:pPr>
+    </w:lvl>
+    <w:lvl w:ilvl="3" w:tplc="0409000F" w:tentative="1">
+      <w:start w:val="1"/>
+      <w:numFmt w:val="decimal"/>
+      <w:lvlText w:val="%4."/>
+      <w:lvlJc w:val="left"/>
+      <w:pPr>
+        <w:ind w:left="2880" w:hanging="360"/>
+      </w:pPr>
+    </w:lvl>
+    <w:lvl w:ilvl="4" w:tplc="04090019" w:tentative="1">
+      <w:start w:val="1"/>
+      <w:numFmt w:val="lowerLetter"/>
+      <w:lvlText w:val="%5."/>
+      <w:lvlJc w:val="left"/>
+      <w:pPr>
+        <w:ind w:left="3600" w:hanging="360"/>
+      </w:pPr>
+    </w:lvl>
+    <w:lvl w:ilvl="5" w:tplc="0409001B" w:tentative="1">
+      <w:start w:val="1"/>
+      <w:numFmt w:val="lowerRoman"/>
+      <w:lvlText w:val="%6."/>
+      <w:lvlJc w:val="right"/>
+      <w:pPr>
+        <w:ind w:left="4320" w:hanging="180"/>
+      </w:pPr>
+    </w:lvl>
+    <w:lvl w:ilvl="6" w:tplc="0409000F" w:tentative="1">
+      <w:start w:val="1"/>
+      <w:numFmt w:val="decimal"/>
+      <w:lvlText w:val="%7."/>
+      <w:lvlJc w:val="left"/>
+      <w:pPr>
+        <w:ind w:left="5040" w:hanging="360"/>
+      </w:pPr>
+    </w:lvl>
+    <w:lvl w:ilvl="7" w:tplc="04090019" w:tentative="1">
+      <w:start w:val="1"/>
+      <w:numFmt w:val="lowerLetter"/>
+      <w:lvlText w:val="%8."/>
+      <w:lvlJc w:val="left"/>
+      <w:pPr>
+        <w:ind w:left="5760" w:hanging="360"/>
+      </w:pPr>
+    </w:lvl>
+    <w:lvl w:ilvl="8" w:tplc="0409001B" w:tentative="1">
+      <w:start w:val="1"/>
+      <w:numFmt w:val="lowerRoman"/>
+      <w:lvlText w:val="%9."/>
+      <w:lvlJc w:val="right"/>
+      <w:pPr>
+        <w:ind w:left="6480" w:hanging="180"/>
+      </w:pPr>
+    </w:lvl>
+  </w:abstractNum>
+  <w:abstractNum w:abstractNumId="10" w15:restartNumberingAfterBreak="0">
     <w:nsid w:val="5D1E017F"/>
     <w:multiLevelType w:val="hybridMultilevel"/>
     <w:tmpl w:val="CD8AB4CE"/>
@@ -1338,7 +1760,7 @@
       </w:pPr>
     </w:lvl>
   </w:abstractNum>
-  <w:abstractNum w:abstractNumId="9" w15:restartNumberingAfterBreak="0">
+  <w:abstractNum w:abstractNumId="11" w15:restartNumberingAfterBreak="0">
     <w:nsid w:val="6937331D"/>
     <w:multiLevelType w:val="hybridMultilevel"/>
     <w:tmpl w:val="C012EBC4"/>
@@ -1427,7 +1849,7 @@
       </w:pPr>
     </w:lvl>
   </w:abstractNum>
-  <w:abstractNum w:abstractNumId="10" w15:restartNumberingAfterBreak="0">
+  <w:abstractNum w:abstractNumId="12" w15:restartNumberingAfterBreak="0">
     <w:nsid w:val="6A440C2A"/>
     <w:multiLevelType w:val="hybridMultilevel"/>
     <w:tmpl w:val="B9F0E3A4"/>
@@ -1513,7 +1935,7 @@
       </w:pPr>
     </w:lvl>
   </w:abstractNum>
-  <w:abstractNum w:abstractNumId="11" w15:restartNumberingAfterBreak="0">
+  <w:abstractNum w:abstractNumId="13" w15:restartNumberingAfterBreak="0">
     <w:nsid w:val="6C490A9A"/>
     <w:multiLevelType w:val="hybridMultilevel"/>
     <w:tmpl w:val="55FC3098"/>
@@ -1602,7 +2024,7 @@
       </w:pPr>
     </w:lvl>
   </w:abstractNum>
-  <w:abstractNum w:abstractNumId="12" w15:restartNumberingAfterBreak="0">
+  <w:abstractNum w:abstractNumId="14" w15:restartNumberingAfterBreak="0">
     <w:nsid w:val="6FAB45E0"/>
     <w:multiLevelType w:val="hybridMultilevel"/>
     <w:tmpl w:val="9D50A302"/>
@@ -1691,7 +2113,7 @@
       </w:pPr>
     </w:lvl>
   </w:abstractNum>
-  <w:abstractNum w:abstractNumId="13" w15:restartNumberingAfterBreak="0">
+  <w:abstractNum w:abstractNumId="15" w15:restartNumberingAfterBreak="0">
     <w:nsid w:val="737A675E"/>
     <w:multiLevelType w:val="hybridMultilevel"/>
     <w:tmpl w:val="84E2663A"/>
@@ -1777,7 +2199,7 @@
       </w:pPr>
     </w:lvl>
   </w:abstractNum>
-  <w:abstractNum w:abstractNumId="14" w15:restartNumberingAfterBreak="0">
+  <w:abstractNum w:abstractNumId="16" w15:restartNumberingAfterBreak="0">
     <w:nsid w:val="78214FBA"/>
     <w:multiLevelType w:val="hybridMultilevel"/>
     <w:tmpl w:val="CA88543E"/>
@@ -1863,7 +2285,7 @@
       </w:pPr>
     </w:lvl>
   </w:abstractNum>
-  <w:abstractNum w:abstractNumId="15" w15:restartNumberingAfterBreak="0">
+  <w:abstractNum w:abstractNumId="17" w15:restartNumberingAfterBreak="0">
     <w:nsid w:val="797302FA"/>
     <w:multiLevelType w:val="hybridMultilevel"/>
     <w:tmpl w:val="BD9EE56C"/>
@@ -1976,7 +2398,7 @@
       </w:rPr>
     </w:lvl>
   </w:abstractNum>
-  <w:abstractNum w:abstractNumId="16" w15:restartNumberingAfterBreak="0">
+  <w:abstractNum w:abstractNumId="18" w15:restartNumberingAfterBreak="0">
     <w:nsid w:val="7CC5577E"/>
     <w:multiLevelType w:val="hybridMultilevel"/>
     <w:tmpl w:val="B28AE8EA"/>
@@ -2089,56 +2511,154 @@
       </w:rPr>
     </w:lvl>
   </w:abstractNum>
+  <w:abstractNum w:abstractNumId="19" w15:restartNumberingAfterBreak="0">
+    <w:nsid w:val="7FBE7BCE"/>
+    <w:multiLevelType w:val="hybridMultilevel"/>
+    <w:tmpl w:val="3B8A8526"/>
+    <w:lvl w:ilvl="0" w:tplc="0409000F">
+      <w:start w:val="1"/>
+      <w:numFmt w:val="decimal"/>
+      <w:lvlText w:val="%1."/>
+      <w:lvlJc w:val="left"/>
+      <w:pPr>
+        <w:ind w:left="720" w:hanging="360"/>
+      </w:pPr>
+      <w:rPr>
+        <w:rFonts w:hint="default"/>
+      </w:rPr>
+    </w:lvl>
+    <w:lvl w:ilvl="1" w:tplc="04090019">
+      <w:start w:val="1"/>
+      <w:numFmt w:val="lowerLetter"/>
+      <w:lvlText w:val="%2."/>
+      <w:lvlJc w:val="left"/>
+      <w:pPr>
+        <w:ind w:left="1440" w:hanging="360"/>
+      </w:pPr>
+    </w:lvl>
+    <w:lvl w:ilvl="2" w:tplc="0409001B">
+      <w:start w:val="1"/>
+      <w:numFmt w:val="lowerRoman"/>
+      <w:lvlText w:val="%3."/>
+      <w:lvlJc w:val="right"/>
+      <w:pPr>
+        <w:ind w:left="2160" w:hanging="180"/>
+      </w:pPr>
+    </w:lvl>
+    <w:lvl w:ilvl="3" w:tplc="0409000F">
+      <w:start w:val="1"/>
+      <w:numFmt w:val="decimal"/>
+      <w:lvlText w:val="%4."/>
+      <w:lvlJc w:val="left"/>
+      <w:pPr>
+        <w:ind w:left="2880" w:hanging="360"/>
+      </w:pPr>
+    </w:lvl>
+    <w:lvl w:ilvl="4" w:tplc="04090019">
+      <w:start w:val="1"/>
+      <w:numFmt w:val="lowerLetter"/>
+      <w:lvlText w:val="%5."/>
+      <w:lvlJc w:val="left"/>
+      <w:pPr>
+        <w:ind w:left="3600" w:hanging="360"/>
+      </w:pPr>
+    </w:lvl>
+    <w:lvl w:ilvl="5" w:tplc="0409001B" w:tentative="1">
+      <w:start w:val="1"/>
+      <w:numFmt w:val="lowerRoman"/>
+      <w:lvlText w:val="%6."/>
+      <w:lvlJc w:val="right"/>
+      <w:pPr>
+        <w:ind w:left="4320" w:hanging="180"/>
+      </w:pPr>
+    </w:lvl>
+    <w:lvl w:ilvl="6" w:tplc="0409000F" w:tentative="1">
+      <w:start w:val="1"/>
+      <w:numFmt w:val="decimal"/>
+      <w:lvlText w:val="%7."/>
+      <w:lvlJc w:val="left"/>
+      <w:pPr>
+        <w:ind w:left="5040" w:hanging="360"/>
+      </w:pPr>
+    </w:lvl>
+    <w:lvl w:ilvl="7" w:tplc="04090019" w:tentative="1">
+      <w:start w:val="1"/>
+      <w:numFmt w:val="lowerLetter"/>
+      <w:lvlText w:val="%8."/>
+      <w:lvlJc w:val="left"/>
+      <w:pPr>
+        <w:ind w:left="5760" w:hanging="360"/>
+      </w:pPr>
+    </w:lvl>
+    <w:lvl w:ilvl="8" w:tplc="0409001B" w:tentative="1">
+      <w:start w:val="1"/>
+      <w:numFmt w:val="lowerRoman"/>
+      <w:lvlText w:val="%9."/>
+      <w:lvlJc w:val="right"/>
+      <w:pPr>
+        <w:ind w:left="6480" w:hanging="180"/>
+      </w:pPr>
+    </w:lvl>
+  </w:abstractNum>
   <w:num w:numId="1">
-    <w:abstractNumId w:val="2"/>
+    <w:abstractNumId w:val="3"/>
   </w:num>
   <w:num w:numId="2">
     <w:abstractNumId w:val="0"/>
   </w:num>
   <w:num w:numId="3">
-    <w:abstractNumId w:val="9"/>
+    <w:abstractNumId w:val="11"/>
   </w:num>
   <w:num w:numId="4">
-    <w:abstractNumId w:val="8"/>
+    <w:abstractNumId w:val="10"/>
   </w:num>
   <w:num w:numId="5">
-    <w:abstractNumId w:val="15"/>
+    <w:abstractNumId w:val="17"/>
   </w:num>
   <w:num w:numId="6">
     <w:abstractNumId w:val="1"/>
   </w:num>
   <w:num w:numId="7">
-    <w:abstractNumId w:val="10"/>
+    <w:abstractNumId w:val="12"/>
   </w:num>
   <w:num w:numId="8">
+    <w:abstractNumId w:val="8"/>
+  </w:num>
+  <w:num w:numId="9">
+    <w:abstractNumId w:val="5"/>
+  </w:num>
+  <w:num w:numId="10">
+    <w:abstractNumId w:val="15"/>
+  </w:num>
+  <w:num w:numId="11">
+    <w:abstractNumId w:val="4"/>
+  </w:num>
+  <w:num w:numId="12">
+    <w:abstractNumId w:val="16"/>
+  </w:num>
+  <w:num w:numId="13">
+    <w:abstractNumId w:val="6"/>
+  </w:num>
+  <w:num w:numId="14">
+    <w:abstractNumId w:val="14"/>
+  </w:num>
+  <w:num w:numId="15">
     <w:abstractNumId w:val="7"/>
   </w:num>
-  <w:num w:numId="9">
-    <w:abstractNumId w:val="4"/>
-  </w:num>
-  <w:num w:numId="10">
+  <w:num w:numId="16">
     <w:abstractNumId w:val="13"/>
   </w:num>
-  <w:num w:numId="11">
-    <w:abstractNumId w:val="3"/>
+  <w:num w:numId="17">
+    <w:abstractNumId w:val="18"/>
   </w:num>
-  <w:num w:numId="12">
-    <w:abstractNumId w:val="14"/>
+  <w:num w:numId="18">
+    <w:abstractNumId w:val="9"/>
   </w:num>
-  <w:num w:numId="13">
-    <w:abstractNumId w:val="5"/>
+  <w:num w:numId="19">
+    <w:abstractNumId w:val="2"/>
   </w:num>
-  <w:num w:numId="14">
-    <w:abstractNumId w:val="12"/>
-  </w:num>
-  <w:num w:numId="15">
-    <w:abstractNumId w:val="6"/>
-  </w:num>
-  <w:num w:numId="16">
-    <w:abstractNumId w:val="11"/>
-  </w:num>
-  <w:num w:numId="17">
-    <w:abstractNumId w:val="16"/>
+  <w:num w:numId="20">
+    <w:abstractNumId w:val="19"/>
   </w:num>
 </w:numbering>
 </file>
@@ -2156,7 +2676,7 @@
     </w:rPrDefault>
     <w:pPrDefault/>
   </w:docDefaults>
-  <w:latentStyles w:defLockedState="0" w:defUIPriority="99" w:defSemiHidden="0" w:defUnhideWhenUsed="0" w:defQFormat="0" w:count="377">
+  <w:latentStyles w:defLockedState="0" w:defUIPriority="99" w:defSemiHidden="0" w:defUnhideWhenUsed="0" w:defQFormat="0" w:count="376">
     <w:lsdException w:name="Normal" w:uiPriority="0" w:qFormat="1"/>
     <w:lsdException w:name="heading 1" w:uiPriority="9" w:qFormat="1"/>
     <w:lsdException w:name="heading 2" w:semiHidden="1" w:uiPriority="9" w:unhideWhenUsed="1" w:qFormat="1"/>
@@ -2533,7 +3053,6 @@
     <w:lsdException w:name="Hashtag" w:semiHidden="1" w:unhideWhenUsed="1"/>
     <w:lsdException w:name="Unresolved Mention" w:semiHidden="1" w:unhideWhenUsed="1"/>
     <w:lsdException w:name="Smart Link" w:semiHidden="1" w:unhideWhenUsed="1"/>
-    <w:lsdException w:name="Smart Link Error" w:semiHidden="1" w:unhideWhenUsed="1"/>
   </w:latentStyles>
   <w:style w:type="paragraph" w:default="1" w:styleId="Normal">
     <w:name w:val="Normal"/>
@@ -2916,7 +3435,7 @@
 </file>
 
 <file path=customXml/itemProps1.xml><?xml version="1.0" encoding="utf-8"?>
-<ds:datastoreItem xmlns:ds="http://schemas.openxmlformats.org/officeDocument/2006/customXml" ds:itemID="{763F2743-5F50-9F41-B6A6-E6C42FA8DC3A}">
+<ds:datastoreItem xmlns:ds="http://schemas.openxmlformats.org/officeDocument/2006/customXml" ds:itemID="{38D13E8A-AA27-4E2E-8CAF-6E5DF61106AC}">
   <ds:schemaRefs>
     <ds:schemaRef ds:uri="http://schemas.openxmlformats.org/officeDocument/2006/bibliography"/>
   </ds:schemaRefs>

</xml_diff>